<commit_message>
Added POI jars and foodItem and doc parser classes
</commit_message>
<xml_diff>
--- a/Programming Employee List.docx
+++ b/Programming Employee List.docx
@@ -138,40 +138,16 @@
                 <w:lang w:eastAsia="en-CA"/>
               </w:rPr>
             </w:pPr>
-            <w:proofErr w:type="spellStart"/>
-            <w:r>
-              <w:rPr>
-                <w:rFonts w:ascii="Courier New" w:eastAsia="Times New Roman" w:hAnsi="Courier New" w:cs="Courier New"/>
-                <w:color w:val="000000"/>
-                <w:sz w:val="21"/>
-                <w:szCs w:val="21"/>
-                <w:lang w:eastAsia="en-CA"/>
-              </w:rPr>
-              <w:t>Lakenya</w:t>
-            </w:r>
-            <w:proofErr w:type="spellEnd"/>
-            <w:r>
-              <w:rPr>
-                <w:rFonts w:ascii="Courier New" w:eastAsia="Times New Roman" w:hAnsi="Courier New" w:cs="Courier New"/>
-                <w:color w:val="000000"/>
-                <w:sz w:val="21"/>
-                <w:szCs w:val="21"/>
-                <w:lang w:eastAsia="en-CA"/>
-              </w:rPr>
-              <w:t xml:space="preserve"> </w:t>
-            </w:r>
-            <w:proofErr w:type="spellStart"/>
-            <w:r>
-              <w:rPr>
-                <w:rFonts w:ascii="Courier New" w:eastAsia="Times New Roman" w:hAnsi="Courier New" w:cs="Courier New"/>
-                <w:color w:val="000000"/>
-                <w:sz w:val="21"/>
-                <w:szCs w:val="21"/>
-                <w:lang w:eastAsia="en-CA"/>
-              </w:rPr>
-              <w:t>Amann</w:t>
-            </w:r>
-            <w:proofErr w:type="spellEnd"/>
+            <w:r>
+              <w:rPr>
+                <w:rFonts w:ascii="Courier New" w:eastAsia="Times New Roman" w:hAnsi="Courier New" w:cs="Courier New"/>
+                <w:color w:val="000000"/>
+                <w:sz w:val="21"/>
+                <w:szCs w:val="21"/>
+                <w:lang w:eastAsia="en-CA"/>
+              </w:rPr>
+              <w:t>Lakenya Amann</w:t>
+            </w:r>
           </w:p>
         </w:tc>
         <w:tc>
@@ -346,40 +322,16 @@
                 <w:lang w:eastAsia="en-CA"/>
               </w:rPr>
             </w:pPr>
-            <w:proofErr w:type="spellStart"/>
-            <w:r>
-              <w:rPr>
-                <w:rFonts w:ascii="Courier New" w:eastAsia="Times New Roman" w:hAnsi="Courier New" w:cs="Courier New"/>
-                <w:color w:val="000000"/>
-                <w:sz w:val="21"/>
-                <w:szCs w:val="21"/>
-                <w:lang w:eastAsia="en-CA"/>
-              </w:rPr>
-              <w:t>Cathi</w:t>
-            </w:r>
-            <w:proofErr w:type="spellEnd"/>
-            <w:r>
-              <w:rPr>
-                <w:rFonts w:ascii="Courier New" w:eastAsia="Times New Roman" w:hAnsi="Courier New" w:cs="Courier New"/>
-                <w:color w:val="000000"/>
-                <w:sz w:val="21"/>
-                <w:szCs w:val="21"/>
-                <w:lang w:eastAsia="en-CA"/>
-              </w:rPr>
-              <w:t xml:space="preserve"> </w:t>
-            </w:r>
-            <w:proofErr w:type="spellStart"/>
-            <w:r>
-              <w:rPr>
-                <w:rFonts w:ascii="Courier New" w:eastAsia="Times New Roman" w:hAnsi="Courier New" w:cs="Courier New"/>
-                <w:color w:val="000000"/>
-                <w:sz w:val="21"/>
-                <w:szCs w:val="21"/>
-                <w:lang w:eastAsia="en-CA"/>
-              </w:rPr>
-              <w:t>Bensley</w:t>
-            </w:r>
-            <w:proofErr w:type="spellEnd"/>
+            <w:r>
+              <w:rPr>
+                <w:rFonts w:ascii="Courier New" w:eastAsia="Times New Roman" w:hAnsi="Courier New" w:cs="Courier New"/>
+                <w:color w:val="000000"/>
+                <w:sz w:val="21"/>
+                <w:szCs w:val="21"/>
+                <w:lang w:eastAsia="en-CA"/>
+              </w:rPr>
+              <w:t>Cathi Bensley</w:t>
+            </w:r>
           </w:p>
         </w:tc>
         <w:tc>
@@ -554,27 +506,15 @@
                 <w:lang w:eastAsia="en-CA"/>
               </w:rPr>
             </w:pPr>
-            <w:proofErr w:type="spellStart"/>
-            <w:r>
-              <w:rPr>
-                <w:rFonts w:ascii="Courier New" w:eastAsia="Times New Roman" w:hAnsi="Courier New" w:cs="Courier New"/>
-                <w:color w:val="000000"/>
-                <w:sz w:val="21"/>
-                <w:szCs w:val="21"/>
-                <w:lang w:eastAsia="en-CA"/>
-              </w:rPr>
-              <w:t>Lavera</w:t>
-            </w:r>
-            <w:proofErr w:type="spellEnd"/>
-            <w:r>
-              <w:rPr>
-                <w:rFonts w:ascii="Courier New" w:eastAsia="Times New Roman" w:hAnsi="Courier New" w:cs="Courier New"/>
-                <w:color w:val="000000"/>
-                <w:sz w:val="21"/>
-                <w:szCs w:val="21"/>
-                <w:lang w:eastAsia="en-CA"/>
-              </w:rPr>
-              <w:t xml:space="preserve"> Bilbo</w:t>
+            <w:r>
+              <w:rPr>
+                <w:rFonts w:ascii="Courier New" w:eastAsia="Times New Roman" w:hAnsi="Courier New" w:cs="Courier New"/>
+                <w:color w:val="000000"/>
+                <w:sz w:val="21"/>
+                <w:szCs w:val="21"/>
+                <w:lang w:eastAsia="en-CA"/>
+              </w:rPr>
+              <w:t>Lavera Bilbo</w:t>
             </w:r>
           </w:p>
         </w:tc>
@@ -658,40 +598,16 @@
                 <w:lang w:eastAsia="en-CA"/>
               </w:rPr>
             </w:pPr>
-            <w:proofErr w:type="spellStart"/>
-            <w:r>
-              <w:rPr>
-                <w:rFonts w:ascii="Courier New" w:eastAsia="Times New Roman" w:hAnsi="Courier New" w:cs="Courier New"/>
-                <w:color w:val="000000"/>
-                <w:sz w:val="21"/>
-                <w:szCs w:val="21"/>
-                <w:lang w:eastAsia="en-CA"/>
-              </w:rPr>
-              <w:t>Emelina</w:t>
-            </w:r>
-            <w:proofErr w:type="spellEnd"/>
-            <w:r>
-              <w:rPr>
-                <w:rFonts w:ascii="Courier New" w:eastAsia="Times New Roman" w:hAnsi="Courier New" w:cs="Courier New"/>
-                <w:color w:val="000000"/>
-                <w:sz w:val="21"/>
-                <w:szCs w:val="21"/>
-                <w:lang w:eastAsia="en-CA"/>
-              </w:rPr>
-              <w:t xml:space="preserve"> </w:t>
-            </w:r>
-            <w:proofErr w:type="spellStart"/>
-            <w:r>
-              <w:rPr>
-                <w:rFonts w:ascii="Courier New" w:eastAsia="Times New Roman" w:hAnsi="Courier New" w:cs="Courier New"/>
-                <w:color w:val="000000"/>
-                <w:sz w:val="21"/>
-                <w:szCs w:val="21"/>
-                <w:lang w:eastAsia="en-CA"/>
-              </w:rPr>
-              <w:t>Horiuchi</w:t>
-            </w:r>
-            <w:proofErr w:type="spellEnd"/>
+            <w:r>
+              <w:rPr>
+                <w:rFonts w:ascii="Courier New" w:eastAsia="Times New Roman" w:hAnsi="Courier New" w:cs="Courier New"/>
+                <w:color w:val="000000"/>
+                <w:sz w:val="21"/>
+                <w:szCs w:val="21"/>
+                <w:lang w:eastAsia="en-CA"/>
+              </w:rPr>
+              <w:t>Emelina Horiuchi</w:t>
+            </w:r>
           </w:p>
         </w:tc>
         <w:tc>
@@ -782,20 +698,8 @@
                 <w:szCs w:val="21"/>
                 <w:lang w:eastAsia="en-CA"/>
               </w:rPr>
-              <w:t xml:space="preserve">Chau </w:t>
-            </w:r>
-            <w:proofErr w:type="spellStart"/>
-            <w:r>
-              <w:rPr>
-                <w:rFonts w:ascii="Courier New" w:eastAsia="Times New Roman" w:hAnsi="Courier New" w:cs="Courier New"/>
-                <w:color w:val="000000"/>
-                <w:sz w:val="21"/>
-                <w:szCs w:val="21"/>
-                <w:lang w:eastAsia="en-CA"/>
-              </w:rPr>
-              <w:t>Lecroy</w:t>
-            </w:r>
-            <w:proofErr w:type="spellEnd"/>
+              <w:t>Chau Lecroy</w:t>
+            </w:r>
           </w:p>
         </w:tc>
         <w:tc>
@@ -886,20 +790,8 @@
                 <w:szCs w:val="21"/>
                 <w:lang w:eastAsia="en-CA"/>
               </w:rPr>
-              <w:t xml:space="preserve">Summer </w:t>
-            </w:r>
-            <w:proofErr w:type="spellStart"/>
-            <w:r>
-              <w:rPr>
-                <w:rFonts w:ascii="Courier New" w:eastAsia="Times New Roman" w:hAnsi="Courier New" w:cs="Courier New"/>
-                <w:color w:val="000000"/>
-                <w:sz w:val="21"/>
-                <w:szCs w:val="21"/>
-                <w:lang w:eastAsia="en-CA"/>
-              </w:rPr>
-              <w:t>Solt</w:t>
-            </w:r>
-            <w:proofErr w:type="spellEnd"/>
+              <w:t>Summer Solt</w:t>
+            </w:r>
           </w:p>
         </w:tc>
         <w:tc>
@@ -990,20 +882,8 @@
                 <w:szCs w:val="21"/>
                 <w:lang w:eastAsia="en-CA"/>
               </w:rPr>
-              <w:t xml:space="preserve">Claudette </w:t>
-            </w:r>
-            <w:proofErr w:type="spellStart"/>
-            <w:r>
-              <w:rPr>
-                <w:rFonts w:ascii="Courier New" w:eastAsia="Times New Roman" w:hAnsi="Courier New" w:cs="Courier New"/>
-                <w:color w:val="000000"/>
-                <w:sz w:val="21"/>
-                <w:szCs w:val="21"/>
-                <w:lang w:eastAsia="en-CA"/>
-              </w:rPr>
-              <w:t>Martinelli</w:t>
-            </w:r>
-            <w:proofErr w:type="spellEnd"/>
+              <w:t>Claudette Martinelli</w:t>
+            </w:r>
           </w:p>
         </w:tc>
         <w:tc>
@@ -1086,27 +966,15 @@
                 <w:lang w:eastAsia="en-CA"/>
               </w:rPr>
             </w:pPr>
-            <w:proofErr w:type="spellStart"/>
-            <w:r>
-              <w:rPr>
-                <w:rFonts w:ascii="Courier New" w:eastAsia="Times New Roman" w:hAnsi="Courier New" w:cs="Courier New"/>
-                <w:color w:val="000000"/>
-                <w:sz w:val="21"/>
-                <w:szCs w:val="21"/>
-                <w:lang w:eastAsia="en-CA"/>
-              </w:rPr>
-              <w:t>Lani</w:t>
-            </w:r>
-            <w:proofErr w:type="spellEnd"/>
-            <w:r>
-              <w:rPr>
-                <w:rFonts w:ascii="Courier New" w:eastAsia="Times New Roman" w:hAnsi="Courier New" w:cs="Courier New"/>
-                <w:color w:val="000000"/>
-                <w:sz w:val="21"/>
-                <w:szCs w:val="21"/>
-                <w:lang w:eastAsia="en-CA"/>
-              </w:rPr>
-              <w:t xml:space="preserve"> Headley</w:t>
+            <w:r>
+              <w:rPr>
+                <w:rFonts w:ascii="Courier New" w:eastAsia="Times New Roman" w:hAnsi="Courier New" w:cs="Courier New"/>
+                <w:color w:val="000000"/>
+                <w:sz w:val="21"/>
+                <w:szCs w:val="21"/>
+                <w:lang w:eastAsia="en-CA"/>
+              </w:rPr>
+              <w:t>Lani Headley</w:t>
             </w:r>
           </w:p>
         </w:tc>
@@ -1190,40 +1058,16 @@
                 <w:lang w:eastAsia="en-CA"/>
               </w:rPr>
             </w:pPr>
-            <w:proofErr w:type="spellStart"/>
-            <w:r>
-              <w:rPr>
-                <w:rFonts w:ascii="Courier New" w:eastAsia="Times New Roman" w:hAnsi="Courier New" w:cs="Courier New"/>
-                <w:color w:val="000000"/>
-                <w:sz w:val="21"/>
-                <w:szCs w:val="21"/>
-                <w:lang w:eastAsia="en-CA"/>
-              </w:rPr>
-              <w:t>Tiesha</w:t>
-            </w:r>
-            <w:proofErr w:type="spellEnd"/>
-            <w:r>
-              <w:rPr>
-                <w:rFonts w:ascii="Courier New" w:eastAsia="Times New Roman" w:hAnsi="Courier New" w:cs="Courier New"/>
-                <w:color w:val="000000"/>
-                <w:sz w:val="21"/>
-                <w:szCs w:val="21"/>
-                <w:lang w:eastAsia="en-CA"/>
-              </w:rPr>
-              <w:t xml:space="preserve"> </w:t>
-            </w:r>
-            <w:proofErr w:type="spellStart"/>
-            <w:r>
-              <w:rPr>
-                <w:rFonts w:ascii="Courier New" w:eastAsia="Times New Roman" w:hAnsi="Courier New" w:cs="Courier New"/>
-                <w:color w:val="000000"/>
-                <w:sz w:val="21"/>
-                <w:szCs w:val="21"/>
-                <w:lang w:eastAsia="en-CA"/>
-              </w:rPr>
-              <w:t>Spurling</w:t>
-            </w:r>
-            <w:proofErr w:type="spellEnd"/>
+            <w:r>
+              <w:rPr>
+                <w:rFonts w:ascii="Courier New" w:eastAsia="Times New Roman" w:hAnsi="Courier New" w:cs="Courier New"/>
+                <w:color w:val="000000"/>
+                <w:sz w:val="21"/>
+                <w:szCs w:val="21"/>
+                <w:lang w:eastAsia="en-CA"/>
+              </w:rPr>
+              <w:t>Tiesha Spurling</w:t>
+            </w:r>
           </w:p>
         </w:tc>
         <w:tc>
@@ -1324,20 +1168,8 @@
                 <w:szCs w:val="21"/>
                 <w:lang w:eastAsia="en-CA"/>
               </w:rPr>
-              <w:t xml:space="preserve">Palmira </w:t>
-            </w:r>
-            <w:proofErr w:type="spellStart"/>
-            <w:r>
-              <w:rPr>
-                <w:rFonts w:ascii="Courier New" w:eastAsia="Times New Roman" w:hAnsi="Courier New" w:cs="Courier New"/>
-                <w:color w:val="000000"/>
-                <w:sz w:val="21"/>
-                <w:szCs w:val="21"/>
-                <w:lang w:eastAsia="en-CA"/>
-              </w:rPr>
-              <w:t>Larocca</w:t>
-            </w:r>
-            <w:proofErr w:type="spellEnd"/>
+              <w:t>Palmira Larocca</w:t>
+            </w:r>
           </w:p>
         </w:tc>
         <w:tc>
@@ -1430,40 +1262,16 @@
                 <w:lang w:eastAsia="en-CA"/>
               </w:rPr>
             </w:pPr>
-            <w:proofErr w:type="spellStart"/>
-            <w:r>
-              <w:rPr>
-                <w:rFonts w:ascii="Courier New" w:eastAsia="Times New Roman" w:hAnsi="Courier New" w:cs="Courier New"/>
-                <w:color w:val="000000"/>
-                <w:sz w:val="21"/>
-                <w:szCs w:val="21"/>
-                <w:lang w:eastAsia="en-CA"/>
-              </w:rPr>
-              <w:t>Laureen</w:t>
-            </w:r>
-            <w:proofErr w:type="spellEnd"/>
-            <w:r>
-              <w:rPr>
-                <w:rFonts w:ascii="Courier New" w:eastAsia="Times New Roman" w:hAnsi="Courier New" w:cs="Courier New"/>
-                <w:color w:val="000000"/>
-                <w:sz w:val="21"/>
-                <w:szCs w:val="21"/>
-                <w:lang w:eastAsia="en-CA"/>
-              </w:rPr>
-              <w:t xml:space="preserve"> </w:t>
-            </w:r>
-            <w:proofErr w:type="spellStart"/>
-            <w:r>
-              <w:rPr>
-                <w:rFonts w:ascii="Courier New" w:eastAsia="Times New Roman" w:hAnsi="Courier New" w:cs="Courier New"/>
-                <w:color w:val="000000"/>
-                <w:sz w:val="21"/>
-                <w:szCs w:val="21"/>
-                <w:lang w:eastAsia="en-CA"/>
-              </w:rPr>
-              <w:t>Zuber</w:t>
-            </w:r>
-            <w:proofErr w:type="spellEnd"/>
+            <w:r>
+              <w:rPr>
+                <w:rFonts w:ascii="Courier New" w:eastAsia="Times New Roman" w:hAnsi="Courier New" w:cs="Courier New"/>
+                <w:color w:val="000000"/>
+                <w:sz w:val="21"/>
+                <w:szCs w:val="21"/>
+                <w:lang w:eastAsia="en-CA"/>
+              </w:rPr>
+              <w:t>Laureen Zuber</w:t>
+            </w:r>
           </w:p>
         </w:tc>
         <w:tc>
@@ -1546,40 +1354,16 @@
                 <w:lang w:eastAsia="en-CA"/>
               </w:rPr>
             </w:pPr>
-            <w:proofErr w:type="spellStart"/>
-            <w:r>
-              <w:rPr>
-                <w:rFonts w:ascii="Courier New" w:eastAsia="Times New Roman" w:hAnsi="Courier New" w:cs="Courier New"/>
-                <w:color w:val="000000"/>
-                <w:sz w:val="21"/>
-                <w:szCs w:val="21"/>
-                <w:lang w:eastAsia="en-CA"/>
-              </w:rPr>
-              <w:t>Voncile</w:t>
-            </w:r>
-            <w:proofErr w:type="spellEnd"/>
-            <w:r>
-              <w:rPr>
-                <w:rFonts w:ascii="Courier New" w:eastAsia="Times New Roman" w:hAnsi="Courier New" w:cs="Courier New"/>
-                <w:color w:val="000000"/>
-                <w:sz w:val="21"/>
-                <w:szCs w:val="21"/>
-                <w:lang w:eastAsia="en-CA"/>
-              </w:rPr>
-              <w:t xml:space="preserve"> </w:t>
-            </w:r>
-            <w:proofErr w:type="spellStart"/>
-            <w:r>
-              <w:rPr>
-                <w:rFonts w:ascii="Courier New" w:eastAsia="Times New Roman" w:hAnsi="Courier New" w:cs="Courier New"/>
-                <w:color w:val="000000"/>
-                <w:sz w:val="21"/>
-                <w:szCs w:val="21"/>
-                <w:lang w:eastAsia="en-CA"/>
-              </w:rPr>
-              <w:t>Kowalczyk</w:t>
-            </w:r>
-            <w:proofErr w:type="spellEnd"/>
+            <w:r>
+              <w:rPr>
+                <w:rFonts w:ascii="Courier New" w:eastAsia="Times New Roman" w:hAnsi="Courier New" w:cs="Courier New"/>
+                <w:color w:val="000000"/>
+                <w:sz w:val="21"/>
+                <w:szCs w:val="21"/>
+                <w:lang w:eastAsia="en-CA"/>
+              </w:rPr>
+              <w:t>Voncile Kowalczyk</w:t>
+            </w:r>
           </w:p>
         </w:tc>
         <w:tc>
@@ -1662,40 +1446,16 @@
                 <w:lang w:eastAsia="en-CA"/>
               </w:rPr>
             </w:pPr>
-            <w:proofErr w:type="spellStart"/>
-            <w:r>
-              <w:rPr>
-                <w:rFonts w:ascii="Courier New" w:eastAsia="Times New Roman" w:hAnsi="Courier New" w:cs="Courier New"/>
-                <w:color w:val="000000"/>
-                <w:sz w:val="21"/>
-                <w:szCs w:val="21"/>
-                <w:lang w:eastAsia="en-CA"/>
-              </w:rPr>
-              <w:t>Rosaura</w:t>
-            </w:r>
-            <w:proofErr w:type="spellEnd"/>
-            <w:r>
-              <w:rPr>
-                <w:rFonts w:ascii="Courier New" w:eastAsia="Times New Roman" w:hAnsi="Courier New" w:cs="Courier New"/>
-                <w:color w:val="000000"/>
-                <w:sz w:val="21"/>
-                <w:szCs w:val="21"/>
-                <w:lang w:eastAsia="en-CA"/>
-              </w:rPr>
-              <w:t xml:space="preserve"> </w:t>
-            </w:r>
-            <w:proofErr w:type="spellStart"/>
-            <w:r>
-              <w:rPr>
-                <w:rFonts w:ascii="Courier New" w:eastAsia="Times New Roman" w:hAnsi="Courier New" w:cs="Courier New"/>
-                <w:color w:val="000000"/>
-                <w:sz w:val="21"/>
-                <w:szCs w:val="21"/>
-                <w:lang w:eastAsia="en-CA"/>
-              </w:rPr>
-              <w:t>Brannum</w:t>
-            </w:r>
-            <w:proofErr w:type="spellEnd"/>
+            <w:r>
+              <w:rPr>
+                <w:rFonts w:ascii="Courier New" w:eastAsia="Times New Roman" w:hAnsi="Courier New" w:cs="Courier New"/>
+                <w:color w:val="000000"/>
+                <w:sz w:val="21"/>
+                <w:szCs w:val="21"/>
+                <w:lang w:eastAsia="en-CA"/>
+              </w:rPr>
+              <w:t>Rosaura Brannum</w:t>
+            </w:r>
           </w:p>
         </w:tc>
         <w:tc>
@@ -1786,20 +1546,8 @@
                 <w:szCs w:val="21"/>
                 <w:lang w:eastAsia="en-CA"/>
               </w:rPr>
-              <w:t xml:space="preserve">Manuela </w:t>
-            </w:r>
-            <w:proofErr w:type="spellStart"/>
-            <w:r>
-              <w:rPr>
-                <w:rFonts w:ascii="Courier New" w:eastAsia="Times New Roman" w:hAnsi="Courier New" w:cs="Courier New"/>
-                <w:color w:val="000000"/>
-                <w:sz w:val="21"/>
-                <w:szCs w:val="21"/>
-                <w:lang w:eastAsia="en-CA"/>
-              </w:rPr>
-              <w:t>Fullmer</w:t>
-            </w:r>
-            <w:proofErr w:type="spellEnd"/>
+              <w:t>Manuela Fullmer</w:t>
+            </w:r>
           </w:p>
         </w:tc>
         <w:tc>
@@ -1890,20 +1638,8 @@
                 <w:szCs w:val="21"/>
                 <w:lang w:eastAsia="en-CA"/>
               </w:rPr>
-              <w:t xml:space="preserve">Gus </w:t>
-            </w:r>
-            <w:proofErr w:type="spellStart"/>
-            <w:r>
-              <w:rPr>
-                <w:rFonts w:ascii="Courier New" w:eastAsia="Times New Roman" w:hAnsi="Courier New" w:cs="Courier New"/>
-                <w:color w:val="000000"/>
-                <w:sz w:val="21"/>
-                <w:szCs w:val="21"/>
-                <w:lang w:eastAsia="en-CA"/>
-              </w:rPr>
-              <w:t>Weckerly</w:t>
-            </w:r>
-            <w:proofErr w:type="spellEnd"/>
+              <w:t>Gus Weckerly</w:t>
+            </w:r>
           </w:p>
         </w:tc>
         <w:tc>
@@ -1986,27 +1722,15 @@
                 <w:lang w:eastAsia="en-CA"/>
               </w:rPr>
             </w:pPr>
-            <w:proofErr w:type="spellStart"/>
-            <w:r>
-              <w:rPr>
-                <w:rFonts w:ascii="Courier New" w:eastAsia="Times New Roman" w:hAnsi="Courier New" w:cs="Courier New"/>
-                <w:color w:val="000000"/>
-                <w:sz w:val="21"/>
-                <w:szCs w:val="21"/>
-                <w:lang w:eastAsia="en-CA"/>
-              </w:rPr>
-              <w:t>Tesha</w:t>
-            </w:r>
-            <w:proofErr w:type="spellEnd"/>
-            <w:r>
-              <w:rPr>
-                <w:rFonts w:ascii="Courier New" w:eastAsia="Times New Roman" w:hAnsi="Courier New" w:cs="Courier New"/>
-                <w:color w:val="000000"/>
-                <w:sz w:val="21"/>
-                <w:szCs w:val="21"/>
-                <w:lang w:eastAsia="en-CA"/>
-              </w:rPr>
-              <w:t xml:space="preserve"> Saini</w:t>
+            <w:r>
+              <w:rPr>
+                <w:rFonts w:ascii="Courier New" w:eastAsia="Times New Roman" w:hAnsi="Courier New" w:cs="Courier New"/>
+                <w:color w:val="000000"/>
+                <w:sz w:val="21"/>
+                <w:szCs w:val="21"/>
+                <w:lang w:eastAsia="en-CA"/>
+              </w:rPr>
+              <w:t>Tesha Saini</w:t>
             </w:r>
           </w:p>
         </w:tc>
@@ -2098,20 +1822,8 @@
                 <w:szCs w:val="21"/>
                 <w:lang w:eastAsia="en-CA"/>
               </w:rPr>
-              <w:t xml:space="preserve">Lavonia </w:t>
-            </w:r>
-            <w:proofErr w:type="spellStart"/>
-            <w:r>
-              <w:rPr>
-                <w:rFonts w:ascii="Courier New" w:eastAsia="Times New Roman" w:hAnsi="Courier New" w:cs="Courier New"/>
-                <w:color w:val="000000"/>
-                <w:sz w:val="21"/>
-                <w:szCs w:val="21"/>
-                <w:lang w:eastAsia="en-CA"/>
-              </w:rPr>
-              <w:t>Whisler</w:t>
-            </w:r>
-            <w:proofErr w:type="spellEnd"/>
+              <w:t>Lavonia Whisler</w:t>
+            </w:r>
           </w:p>
         </w:tc>
         <w:tc>
@@ -2202,20 +1914,8 @@
                 <w:szCs w:val="21"/>
                 <w:lang w:eastAsia="en-CA"/>
               </w:rPr>
-              <w:t xml:space="preserve">Aisha </w:t>
-            </w:r>
-            <w:proofErr w:type="spellStart"/>
-            <w:r>
-              <w:rPr>
-                <w:rFonts w:ascii="Courier New" w:eastAsia="Times New Roman" w:hAnsi="Courier New" w:cs="Courier New"/>
-                <w:color w:val="000000"/>
-                <w:sz w:val="21"/>
-                <w:szCs w:val="21"/>
-                <w:lang w:eastAsia="en-CA"/>
-              </w:rPr>
-              <w:t>Zoll</w:t>
-            </w:r>
-            <w:proofErr w:type="spellEnd"/>
+              <w:t>Aisha Zoll</w:t>
+            </w:r>
           </w:p>
         </w:tc>
         <w:tc>
@@ -2298,40 +1998,16 @@
                 <w:lang w:eastAsia="en-CA"/>
               </w:rPr>
             </w:pPr>
-            <w:proofErr w:type="spellStart"/>
-            <w:r>
-              <w:rPr>
-                <w:rFonts w:ascii="Courier New" w:eastAsia="Times New Roman" w:hAnsi="Courier New" w:cs="Courier New"/>
-                <w:color w:val="000000"/>
-                <w:sz w:val="21"/>
-                <w:szCs w:val="21"/>
-                <w:lang w:eastAsia="en-CA"/>
-              </w:rPr>
-              <w:t>Zandra</w:t>
-            </w:r>
-            <w:proofErr w:type="spellEnd"/>
-            <w:r>
-              <w:rPr>
-                <w:rFonts w:ascii="Courier New" w:eastAsia="Times New Roman" w:hAnsi="Courier New" w:cs="Courier New"/>
-                <w:color w:val="000000"/>
-                <w:sz w:val="21"/>
-                <w:szCs w:val="21"/>
-                <w:lang w:eastAsia="en-CA"/>
-              </w:rPr>
-              <w:t xml:space="preserve"> </w:t>
-            </w:r>
-            <w:proofErr w:type="spellStart"/>
-            <w:r>
-              <w:rPr>
-                <w:rFonts w:ascii="Courier New" w:eastAsia="Times New Roman" w:hAnsi="Courier New" w:cs="Courier New"/>
-                <w:color w:val="000000"/>
-                <w:sz w:val="21"/>
-                <w:szCs w:val="21"/>
-                <w:lang w:eastAsia="en-CA"/>
-              </w:rPr>
-              <w:t>Fickel</w:t>
-            </w:r>
-            <w:proofErr w:type="spellEnd"/>
+            <w:r>
+              <w:rPr>
+                <w:rFonts w:ascii="Courier New" w:eastAsia="Times New Roman" w:hAnsi="Courier New" w:cs="Courier New"/>
+                <w:color w:val="000000"/>
+                <w:sz w:val="21"/>
+                <w:szCs w:val="21"/>
+                <w:lang w:eastAsia="en-CA"/>
+              </w:rPr>
+              <w:t>Zandra Fickel</w:t>
+            </w:r>
           </w:p>
         </w:tc>
         <w:tc>
@@ -2414,27 +2090,15 @@
                 <w:lang w:eastAsia="en-CA"/>
               </w:rPr>
             </w:pPr>
-            <w:proofErr w:type="spellStart"/>
-            <w:r>
-              <w:rPr>
-                <w:rFonts w:ascii="Courier New" w:eastAsia="Times New Roman" w:hAnsi="Courier New" w:cs="Courier New"/>
-                <w:color w:val="000000"/>
-                <w:sz w:val="21"/>
-                <w:szCs w:val="21"/>
-                <w:lang w:eastAsia="en-CA"/>
-              </w:rPr>
-              <w:t>Loreen</w:t>
-            </w:r>
-            <w:proofErr w:type="spellEnd"/>
-            <w:r>
-              <w:rPr>
-                <w:rFonts w:ascii="Courier New" w:eastAsia="Times New Roman" w:hAnsi="Courier New" w:cs="Courier New"/>
-                <w:color w:val="000000"/>
-                <w:sz w:val="21"/>
-                <w:szCs w:val="21"/>
-                <w:lang w:eastAsia="en-CA"/>
-              </w:rPr>
-              <w:t xml:space="preserve"> Nadler</w:t>
+            <w:r>
+              <w:rPr>
+                <w:rFonts w:ascii="Courier New" w:eastAsia="Times New Roman" w:hAnsi="Courier New" w:cs="Courier New"/>
+                <w:color w:val="000000"/>
+                <w:sz w:val="21"/>
+                <w:szCs w:val="21"/>
+                <w:lang w:eastAsia="en-CA"/>
+              </w:rPr>
+              <w:t>Loreen Nadler</w:t>
             </w:r>
           </w:p>
         </w:tc>
@@ -2479,7 +2143,17 @@
                 <w:szCs w:val="21"/>
                 <w:lang w:eastAsia="en-CA"/>
               </w:rPr>
-              <w:t>Monday, Friday, Tuesday</w:t>
+              <w:t>Monday, Friday,</w:t>
+            </w:r>
+            <w:r>
+              <w:rPr>
+                <w:rFonts w:ascii="Courier New" w:eastAsia="Times New Roman" w:hAnsi="Courier New" w:cs="Courier New"/>
+                <w:color w:val="000000"/>
+                <w:sz w:val="21"/>
+                <w:szCs w:val="21"/>
+                <w:lang w:eastAsia="en-CA"/>
+              </w:rPr>
+              <w:t xml:space="preserve"> Tuesday</w:t>
             </w:r>
           </w:p>
         </w:tc>
@@ -2526,20 +2200,8 @@
                 <w:szCs w:val="21"/>
                 <w:lang w:eastAsia="en-CA"/>
               </w:rPr>
-              <w:t xml:space="preserve">Kraig </w:t>
-            </w:r>
-            <w:proofErr w:type="spellStart"/>
-            <w:r>
-              <w:rPr>
-                <w:rFonts w:ascii="Courier New" w:eastAsia="Times New Roman" w:hAnsi="Courier New" w:cs="Courier New"/>
-                <w:color w:val="000000"/>
-                <w:sz w:val="21"/>
-                <w:szCs w:val="21"/>
-                <w:lang w:eastAsia="en-CA"/>
-              </w:rPr>
-              <w:t>Lukasiewicz</w:t>
-            </w:r>
-            <w:proofErr w:type="spellEnd"/>
+              <w:t>Kraig Lukasiewicz</w:t>
+            </w:r>
           </w:p>
         </w:tc>
         <w:tc>
@@ -2593,17 +2255,27 @@
                 <w:szCs w:val="21"/>
                 <w:lang w:eastAsia="en-CA"/>
               </w:rPr>
-              <w:t>, Friday</w:t>
-            </w:r>
-            <w:r>
-              <w:rPr>
-                <w:rFonts w:ascii="Courier New" w:eastAsia="Times New Roman" w:hAnsi="Courier New" w:cs="Courier New"/>
-                <w:color w:val="000000"/>
-                <w:sz w:val="21"/>
-                <w:szCs w:val="21"/>
-                <w:lang w:eastAsia="en-CA"/>
-              </w:rPr>
-              <w:t>: 10am-5:30</w:t>
+              <w:t xml:space="preserve"> Friday</w:t>
+            </w:r>
+            <w:r>
+              <w:rPr>
+                <w:rFonts w:ascii="Courier New" w:eastAsia="Times New Roman" w:hAnsi="Courier New" w:cs="Courier New"/>
+                <w:color w:val="000000"/>
+                <w:sz w:val="21"/>
+                <w:szCs w:val="21"/>
+                <w:lang w:eastAsia="en-CA"/>
+              </w:rPr>
+              <w:t xml:space="preserve"> 10am-5:30</w:t>
+            </w:r>
+            <w:r>
+              <w:rPr>
+                <w:rFonts w:ascii="Courier New" w:eastAsia="Times New Roman" w:hAnsi="Courier New" w:cs="Courier New"/>
+                <w:color w:val="000000"/>
+                <w:sz w:val="21"/>
+                <w:szCs w:val="21"/>
+                <w:lang w:eastAsia="en-CA"/>
+              </w:rPr>
+              <w:t>pm</w:t>
             </w:r>
           </w:p>
         </w:tc>
@@ -2642,40 +2314,16 @@
                 <w:lang w:eastAsia="en-CA"/>
               </w:rPr>
             </w:pPr>
-            <w:proofErr w:type="spellStart"/>
-            <w:r>
-              <w:rPr>
-                <w:rFonts w:ascii="Courier New" w:eastAsia="Times New Roman" w:hAnsi="Courier New" w:cs="Courier New"/>
-                <w:color w:val="000000"/>
-                <w:sz w:val="21"/>
-                <w:szCs w:val="21"/>
-                <w:lang w:eastAsia="en-CA"/>
-              </w:rPr>
-              <w:t>Debbra</w:t>
-            </w:r>
-            <w:proofErr w:type="spellEnd"/>
-            <w:r>
-              <w:rPr>
-                <w:rFonts w:ascii="Courier New" w:eastAsia="Times New Roman" w:hAnsi="Courier New" w:cs="Courier New"/>
-                <w:color w:val="000000"/>
-                <w:sz w:val="21"/>
-                <w:szCs w:val="21"/>
-                <w:lang w:eastAsia="en-CA"/>
-              </w:rPr>
-              <w:t xml:space="preserve"> </w:t>
-            </w:r>
-            <w:proofErr w:type="spellStart"/>
-            <w:r>
-              <w:rPr>
-                <w:rFonts w:ascii="Courier New" w:eastAsia="Times New Roman" w:hAnsi="Courier New" w:cs="Courier New"/>
-                <w:color w:val="000000"/>
-                <w:sz w:val="21"/>
-                <w:szCs w:val="21"/>
-                <w:lang w:eastAsia="en-CA"/>
-              </w:rPr>
-              <w:t>Sonnenberg</w:t>
-            </w:r>
-            <w:proofErr w:type="spellEnd"/>
+            <w:r>
+              <w:rPr>
+                <w:rFonts w:ascii="Courier New" w:eastAsia="Times New Roman" w:hAnsi="Courier New" w:cs="Courier New"/>
+                <w:color w:val="000000"/>
+                <w:sz w:val="21"/>
+                <w:szCs w:val="21"/>
+                <w:lang w:eastAsia="en-CA"/>
+              </w:rPr>
+              <w:t>Debbra Sonnenberg</w:t>
+            </w:r>
           </w:p>
         </w:tc>
         <w:tc>
@@ -2766,20 +2414,8 @@
                 <w:szCs w:val="21"/>
                 <w:lang w:eastAsia="en-CA"/>
               </w:rPr>
-              <w:t xml:space="preserve">Cassie </w:t>
-            </w:r>
-            <w:proofErr w:type="spellStart"/>
-            <w:r>
-              <w:rPr>
-                <w:rFonts w:ascii="Courier New" w:eastAsia="Times New Roman" w:hAnsi="Courier New" w:cs="Courier New"/>
-                <w:color w:val="000000"/>
-                <w:sz w:val="21"/>
-                <w:szCs w:val="21"/>
-                <w:lang w:eastAsia="en-CA"/>
-              </w:rPr>
-              <w:t>Gautreaux</w:t>
-            </w:r>
-            <w:proofErr w:type="spellEnd"/>
+              <w:t>Cassie Gautreaux</w:t>
+            </w:r>
           </w:p>
         </w:tc>
         <w:tc>
@@ -2872,27 +2508,15 @@
                 <w:lang w:eastAsia="en-CA"/>
               </w:rPr>
             </w:pPr>
-            <w:proofErr w:type="spellStart"/>
-            <w:r>
-              <w:rPr>
-                <w:rFonts w:ascii="Courier New" w:eastAsia="Times New Roman" w:hAnsi="Courier New" w:cs="Courier New"/>
-                <w:color w:val="000000"/>
-                <w:sz w:val="21"/>
-                <w:szCs w:val="21"/>
-                <w:lang w:eastAsia="en-CA"/>
-              </w:rPr>
-              <w:t>Ellena</w:t>
-            </w:r>
-            <w:proofErr w:type="spellEnd"/>
-            <w:r>
-              <w:rPr>
-                <w:rFonts w:ascii="Courier New" w:eastAsia="Times New Roman" w:hAnsi="Courier New" w:cs="Courier New"/>
-                <w:color w:val="000000"/>
-                <w:sz w:val="21"/>
-                <w:szCs w:val="21"/>
-                <w:lang w:eastAsia="en-CA"/>
-              </w:rPr>
-              <w:t xml:space="preserve"> Krasner</w:t>
+            <w:r>
+              <w:rPr>
+                <w:rFonts w:ascii="Courier New" w:eastAsia="Times New Roman" w:hAnsi="Courier New" w:cs="Courier New"/>
+                <w:color w:val="000000"/>
+                <w:sz w:val="21"/>
+                <w:szCs w:val="21"/>
+                <w:lang w:eastAsia="en-CA"/>
+              </w:rPr>
+              <w:t>Ellena Krasner</w:t>
             </w:r>
           </w:p>
         </w:tc>
@@ -2937,7 +2561,47 @@
                 <w:szCs w:val="21"/>
                 <w:lang w:eastAsia="en-CA"/>
               </w:rPr>
-              <w:t>Monday Wednesday Friday</w:t>
+              <w:t>Monday</w:t>
+            </w:r>
+            <w:r>
+              <w:rPr>
+                <w:rFonts w:ascii="Courier New" w:eastAsia="Times New Roman" w:hAnsi="Courier New" w:cs="Courier New"/>
+                <w:color w:val="000000"/>
+                <w:sz w:val="21"/>
+                <w:szCs w:val="21"/>
+                <w:lang w:eastAsia="en-CA"/>
+              </w:rPr>
+              <w:t>,</w:t>
+            </w:r>
+            <w:r>
+              <w:rPr>
+                <w:rFonts w:ascii="Courier New" w:eastAsia="Times New Roman" w:hAnsi="Courier New" w:cs="Courier New"/>
+                <w:color w:val="000000"/>
+                <w:sz w:val="21"/>
+                <w:szCs w:val="21"/>
+                <w:lang w:eastAsia="en-CA"/>
+              </w:rPr>
+              <w:t xml:space="preserve"> Wednesday</w:t>
+            </w:r>
+            <w:r>
+              <w:rPr>
+                <w:rFonts w:ascii="Courier New" w:eastAsia="Times New Roman" w:hAnsi="Courier New" w:cs="Courier New"/>
+                <w:color w:val="000000"/>
+                <w:sz w:val="21"/>
+                <w:szCs w:val="21"/>
+                <w:lang w:eastAsia="en-CA"/>
+              </w:rPr>
+              <w:t>,</w:t>
+            </w:r>
+            <w:r>
+              <w:rPr>
+                <w:rFonts w:ascii="Courier New" w:eastAsia="Times New Roman" w:hAnsi="Courier New" w:cs="Courier New"/>
+                <w:color w:val="000000"/>
+                <w:sz w:val="21"/>
+                <w:szCs w:val="21"/>
+                <w:lang w:eastAsia="en-CA"/>
+              </w:rPr>
+              <w:t xml:space="preserve"> Friday</w:t>
             </w:r>
           </w:p>
         </w:tc>
@@ -2984,20 +2648,8 @@
                 <w:szCs w:val="21"/>
                 <w:lang w:eastAsia="en-CA"/>
               </w:rPr>
-              <w:t xml:space="preserve">Norman </w:t>
-            </w:r>
-            <w:proofErr w:type="spellStart"/>
-            <w:r>
-              <w:rPr>
-                <w:rFonts w:ascii="Courier New" w:eastAsia="Times New Roman" w:hAnsi="Courier New" w:cs="Courier New"/>
-                <w:color w:val="000000"/>
-                <w:sz w:val="21"/>
-                <w:szCs w:val="21"/>
-                <w:lang w:eastAsia="en-CA"/>
-              </w:rPr>
-              <w:t>Goodwyn</w:t>
-            </w:r>
-            <w:proofErr w:type="spellEnd"/>
+              <w:t>Norman Goodwyn</w:t>
+            </w:r>
           </w:p>
         </w:tc>
         <w:tc>
@@ -3080,40 +2732,16 @@
                 <w:lang w:eastAsia="en-CA"/>
               </w:rPr>
             </w:pPr>
-            <w:proofErr w:type="spellStart"/>
-            <w:r>
-              <w:rPr>
-                <w:rFonts w:ascii="Courier New" w:eastAsia="Times New Roman" w:hAnsi="Courier New" w:cs="Courier New"/>
-                <w:color w:val="000000"/>
-                <w:sz w:val="21"/>
-                <w:szCs w:val="21"/>
-                <w:lang w:eastAsia="en-CA"/>
-              </w:rPr>
-              <w:t>Genia</w:t>
-            </w:r>
-            <w:proofErr w:type="spellEnd"/>
-            <w:r>
-              <w:rPr>
-                <w:rFonts w:ascii="Courier New" w:eastAsia="Times New Roman" w:hAnsi="Courier New" w:cs="Courier New"/>
-                <w:color w:val="000000"/>
-                <w:sz w:val="21"/>
-                <w:szCs w:val="21"/>
-                <w:lang w:eastAsia="en-CA"/>
-              </w:rPr>
-              <w:t xml:space="preserve"> </w:t>
-            </w:r>
-            <w:proofErr w:type="spellStart"/>
-            <w:r>
-              <w:rPr>
-                <w:rFonts w:ascii="Courier New" w:eastAsia="Times New Roman" w:hAnsi="Courier New" w:cs="Courier New"/>
-                <w:color w:val="000000"/>
-                <w:sz w:val="21"/>
-                <w:szCs w:val="21"/>
-                <w:lang w:eastAsia="en-CA"/>
-              </w:rPr>
-              <w:t>Sinnott</w:t>
-            </w:r>
-            <w:proofErr w:type="spellEnd"/>
+            <w:r>
+              <w:rPr>
+                <w:rFonts w:ascii="Courier New" w:eastAsia="Times New Roman" w:hAnsi="Courier New" w:cs="Courier New"/>
+                <w:color w:val="000000"/>
+                <w:sz w:val="21"/>
+                <w:szCs w:val="21"/>
+                <w:lang w:eastAsia="en-CA"/>
+              </w:rPr>
+              <w:t>Genia Sinnott</w:t>
+            </w:r>
           </w:p>
         </w:tc>
         <w:tc>
@@ -3249,7 +2877,19 @@
                 <w:szCs w:val="21"/>
                 <w:lang w:eastAsia="en-CA"/>
               </w:rPr>
-              <w:t>Friday, Saturday</w:t>
+              <w:t>Friday,</w:t>
+            </w:r>
+            <w:bookmarkStart w:id="0" w:name="_GoBack"/>
+            <w:bookmarkEnd w:id="0"/>
+            <w:r>
+              <w:rPr>
+                <w:rFonts w:ascii="Courier New" w:eastAsia="Times New Roman" w:hAnsi="Courier New" w:cs="Courier New"/>
+                <w:color w:val="000000"/>
+                <w:sz w:val="21"/>
+                <w:szCs w:val="21"/>
+                <w:lang w:eastAsia="en-CA"/>
+              </w:rPr>
+              <w:t xml:space="preserve"> Saturday</w:t>
             </w:r>
           </w:p>
         </w:tc>
@@ -3296,20 +2936,8 @@
                 <w:szCs w:val="21"/>
                 <w:lang w:eastAsia="en-CA"/>
               </w:rPr>
-              <w:t xml:space="preserve">Many </w:t>
-            </w:r>
-            <w:proofErr w:type="spellStart"/>
-            <w:r>
-              <w:rPr>
-                <w:rFonts w:ascii="Courier New" w:eastAsia="Times New Roman" w:hAnsi="Courier New" w:cs="Courier New"/>
-                <w:color w:val="000000"/>
-                <w:sz w:val="21"/>
-                <w:szCs w:val="21"/>
-                <w:lang w:eastAsia="en-CA"/>
-              </w:rPr>
-              <w:t>Urias</w:t>
-            </w:r>
-            <w:proofErr w:type="spellEnd"/>
+              <w:t>Many Urias</w:t>
+            </w:r>
           </w:p>
         </w:tc>
         <w:tc>
@@ -3355,8 +2983,6 @@
               </w:rPr>
               <w:t xml:space="preserve">Saturday </w:t>
             </w:r>
-            <w:bookmarkStart w:id="0" w:name="_GoBack"/>
-            <w:bookmarkEnd w:id="0"/>
             <w:r>
               <w:rPr>
                 <w:rFonts w:ascii="Courier New" w:eastAsia="Times New Roman" w:hAnsi="Courier New" w:cs="Courier New"/>

</xml_diff>